<commit_message>
dont know what changed
</commit_message>
<xml_diff>
--- a/Documents/Mofeto.docx
+++ b/Documents/Mofeto.docx
@@ -13,7 +13,6 @@
           <w:szCs w:val="32"/>
         </w:rPr>
       </w:pPr>
-      <w:proofErr w:type="spellStart"/>
       <w:r>
         <w:rPr>
           <w:rFonts w:ascii="Bahnschrift" w:hAnsi="Bahnschrift"/>
@@ -22,9 +21,8 @@
           <w:sz w:val="32"/>
           <w:szCs w:val="32"/>
         </w:rPr>
-        <w:t>Mofeto</w:t>
-      </w:r>
-      <w:proofErr w:type="spellEnd"/>
+        <w:t xml:space="preserve">Mofeto – Tool zum </w:t>
+      </w:r>
       <w:r>
         <w:rPr>
           <w:rFonts w:ascii="Bahnschrift" w:hAnsi="Bahnschrift"/>
@@ -33,9 +31,8 @@
           <w:sz w:val="32"/>
           <w:szCs w:val="32"/>
         </w:rPr>
-        <w:t xml:space="preserve"> – Tool zum </w:t>
-      </w:r>
-      <w:proofErr w:type="spellStart"/>
+        <w:t>erfassen</w:t>
+      </w:r>
       <w:r>
         <w:rPr>
           <w:rFonts w:ascii="Bahnschrift" w:hAnsi="Bahnschrift"/>
@@ -44,19 +41,10 @@
           <w:sz w:val="32"/>
           <w:szCs w:val="32"/>
         </w:rPr>
-        <w:t>erfassen</w:t>
-      </w:r>
-      <w:proofErr w:type="spellEnd"/>
-      <w:r>
-        <w:rPr>
-          <w:rFonts w:ascii="Bahnschrift" w:hAnsi="Bahnschrift"/>
-          <w:b/>
-          <w:bCs/>
-          <w:sz w:val="32"/>
-          <w:szCs w:val="32"/>
-        </w:rPr>
         <w:t xml:space="preserve"> von Tankbelegen</w:t>
       </w:r>
+      <w:bookmarkStart w:id="0" w:name="_GoBack"/>
+      <w:bookmarkEnd w:id="0"/>
     </w:p>
     <w:p>
       <w:pPr>
@@ -100,7 +88,24 @@
           <w:sz w:val="24"/>
           <w:szCs w:val="24"/>
         </w:rPr>
-        <w:t xml:space="preserve"> welche es möglich macht Tankbelege zu erfassen</w:t>
+        <w:t xml:space="preserve"> welche es möglich macht </w:t>
+      </w:r>
+      <w:r>
+        <w:rPr>
+          <w:rFonts w:ascii="Bahnschrift" w:hAnsi="Bahnschrift"/>
+          <w:color w:val="00B050"/>
+          <w:sz w:val="24"/>
+          <w:szCs w:val="24"/>
+        </w:rPr>
+        <w:t>Tankbelege</w:t>
+      </w:r>
+      <w:r>
+        <w:rPr>
+          <w:rFonts w:ascii="Bahnschrift" w:hAnsi="Bahnschrift"/>
+          <w:sz w:val="24"/>
+          <w:szCs w:val="24"/>
+        </w:rPr>
+        <w:t xml:space="preserve"> zu erfassen</w:t>
       </w:r>
       <w:r>
         <w:rPr>
@@ -125,27 +130,131 @@
           <w:sz w:val="24"/>
           <w:szCs w:val="24"/>
         </w:rPr>
-        <w:t>Von einem Tankbeleg werden Datum, Kraftstoffpreis pro Liter, Menge in Liter und gefahrene Kilometer</w:t>
-      </w:r>
-      <w:r>
-        <w:rPr>
-          <w:rFonts w:ascii="Bahnschrift" w:hAnsi="Bahnschrift"/>
-          <w:sz w:val="24"/>
-          <w:szCs w:val="24"/>
-        </w:rPr>
-        <w:t xml:space="preserve"> erfasst</w:t>
-      </w:r>
-      <w:r>
-        <w:rPr>
-          <w:rFonts w:ascii="Bahnschrift" w:hAnsi="Bahnschrift"/>
-          <w:sz w:val="24"/>
-          <w:szCs w:val="24"/>
-        </w:rPr>
-        <w:t xml:space="preserve">. Aus diesen Daten errechnet das Programm automatisch den Gesamtpreis, den Verbrauch auf 100 km, und die </w:t>
-      </w:r>
-      <w:r>
-        <w:rPr>
-          <w:rFonts w:ascii="Bahnschrift" w:hAnsi="Bahnschrift"/>
+        <w:t xml:space="preserve">Von einem Tankbeleg werden </w:t>
+      </w:r>
+      <w:r>
+        <w:rPr>
+          <w:rFonts w:ascii="Bahnschrift" w:hAnsi="Bahnschrift"/>
+          <w:color w:val="C45911" w:themeColor="accent2" w:themeShade="BF"/>
+          <w:sz w:val="24"/>
+          <w:szCs w:val="24"/>
+        </w:rPr>
+        <w:t>Datum</w:t>
+      </w:r>
+      <w:r>
+        <w:rPr>
+          <w:rFonts w:ascii="Bahnschrift" w:hAnsi="Bahnschrift"/>
+          <w:sz w:val="24"/>
+          <w:szCs w:val="24"/>
+        </w:rPr>
+        <w:t xml:space="preserve">, </w:t>
+      </w:r>
+      <w:r>
+        <w:rPr>
+          <w:rFonts w:ascii="Bahnschrift" w:hAnsi="Bahnschrift"/>
+          <w:color w:val="C45911" w:themeColor="accent2" w:themeShade="BF"/>
+          <w:sz w:val="24"/>
+          <w:szCs w:val="24"/>
+        </w:rPr>
+        <w:t>Kraftstoffpreis pro Liter</w:t>
+      </w:r>
+      <w:r>
+        <w:rPr>
+          <w:rFonts w:ascii="Bahnschrift" w:hAnsi="Bahnschrift"/>
+          <w:sz w:val="24"/>
+          <w:szCs w:val="24"/>
+        </w:rPr>
+        <w:t xml:space="preserve">, </w:t>
+      </w:r>
+      <w:r>
+        <w:rPr>
+          <w:rFonts w:ascii="Bahnschrift" w:hAnsi="Bahnschrift"/>
+          <w:color w:val="C45911" w:themeColor="accent2" w:themeShade="BF"/>
+          <w:sz w:val="24"/>
+          <w:szCs w:val="24"/>
+        </w:rPr>
+        <w:t xml:space="preserve">Menge in Liter </w:t>
+      </w:r>
+      <w:r>
+        <w:rPr>
+          <w:rFonts w:ascii="Bahnschrift" w:hAnsi="Bahnschrift"/>
+          <w:sz w:val="24"/>
+          <w:szCs w:val="24"/>
+        </w:rPr>
+        <w:t xml:space="preserve">und </w:t>
+      </w:r>
+      <w:r>
+        <w:rPr>
+          <w:rFonts w:ascii="Bahnschrift" w:hAnsi="Bahnschrift"/>
+          <w:color w:val="C45911" w:themeColor="accent2" w:themeShade="BF"/>
+          <w:sz w:val="24"/>
+          <w:szCs w:val="24"/>
+        </w:rPr>
+        <w:t>gefahrene Kilometer</w:t>
+      </w:r>
+      <w:r>
+        <w:rPr>
+          <w:rFonts w:ascii="Bahnschrift" w:hAnsi="Bahnschrift"/>
+          <w:sz w:val="24"/>
+          <w:szCs w:val="24"/>
+        </w:rPr>
+        <w:t xml:space="preserve"> </w:t>
+      </w:r>
+      <w:r>
+        <w:rPr>
+          <w:rFonts w:ascii="Bahnschrift" w:hAnsi="Bahnschrift"/>
+          <w:color w:val="00B0F0"/>
+          <w:sz w:val="24"/>
+          <w:szCs w:val="24"/>
+        </w:rPr>
+        <w:t>erfasst</w:t>
+      </w:r>
+      <w:r>
+        <w:rPr>
+          <w:rFonts w:ascii="Bahnschrift" w:hAnsi="Bahnschrift"/>
+          <w:sz w:val="24"/>
+          <w:szCs w:val="24"/>
+        </w:rPr>
+        <w:t xml:space="preserve">. Aus diesen Daten errechnet das Programm automatisch den </w:t>
+      </w:r>
+      <w:r>
+        <w:rPr>
+          <w:rFonts w:ascii="Bahnschrift" w:hAnsi="Bahnschrift"/>
+          <w:color w:val="C45911" w:themeColor="accent2" w:themeShade="BF"/>
+          <w:sz w:val="24"/>
+          <w:szCs w:val="24"/>
+        </w:rPr>
+        <w:t>Gesamtpreis</w:t>
+      </w:r>
+      <w:r>
+        <w:rPr>
+          <w:rFonts w:ascii="Bahnschrift" w:hAnsi="Bahnschrift"/>
+          <w:sz w:val="24"/>
+          <w:szCs w:val="24"/>
+        </w:rPr>
+        <w:t xml:space="preserve">, den </w:t>
+      </w:r>
+      <w:r>
+        <w:rPr>
+          <w:rFonts w:ascii="Bahnschrift" w:hAnsi="Bahnschrift"/>
+          <w:color w:val="C45911" w:themeColor="accent2" w:themeShade="BF"/>
+          <w:sz w:val="24"/>
+          <w:szCs w:val="24"/>
+        </w:rPr>
+        <w:t>Verbrauch auf 100 km</w:t>
+      </w:r>
+      <w:r>
+        <w:rPr>
+          <w:rFonts w:ascii="Bahnschrift" w:hAnsi="Bahnschrift"/>
+          <w:sz w:val="24"/>
+          <w:szCs w:val="24"/>
+        </w:rPr>
+        <w:t xml:space="preserve">, und die </w:t>
+      </w:r>
+      <w:r>
+        <w:rPr>
+          <w:rFonts w:ascii="Bahnschrift" w:hAnsi="Bahnschrift"/>
+          <w:color w:val="C45911" w:themeColor="accent2" w:themeShade="BF"/>
           <w:sz w:val="24"/>
           <w:szCs w:val="24"/>
         </w:rPr>
@@ -154,10 +263,19 @@
       <w:r>
         <w:rPr>
           <w:rFonts w:ascii="Bahnschrift" w:hAnsi="Bahnschrift"/>
-          <w:sz w:val="24"/>
-          <w:szCs w:val="24"/>
-        </w:rPr>
-        <w:t xml:space="preserve">osten die auf 100 km entstanden sind. </w:t>
+          <w:color w:val="C45911" w:themeColor="accent2" w:themeShade="BF"/>
+          <w:sz w:val="24"/>
+          <w:szCs w:val="24"/>
+        </w:rPr>
+        <w:t>osten die auf 100 km</w:t>
+      </w:r>
+      <w:r>
+        <w:rPr>
+          <w:rFonts w:ascii="Bahnschrift" w:hAnsi="Bahnschrift"/>
+          <w:sz w:val="24"/>
+          <w:szCs w:val="24"/>
+        </w:rPr>
+        <w:t xml:space="preserve"> entstanden sind. </w:t>
       </w:r>
     </w:p>
     <w:p>
@@ -174,25 +292,64 @@
           <w:sz w:val="24"/>
           <w:szCs w:val="24"/>
         </w:rPr>
-        <w:t xml:space="preserve">Bedeutet es muss möglich </w:t>
-      </w:r>
-      <w:proofErr w:type="gramStart"/>
-      <w:r>
-        <w:rPr>
-          <w:rFonts w:ascii="Bahnschrift" w:hAnsi="Bahnschrift"/>
-          <w:sz w:val="24"/>
-          <w:szCs w:val="24"/>
-        </w:rPr>
-        <w:t>sein Autos</w:t>
-      </w:r>
-      <w:proofErr w:type="gramEnd"/>
-      <w:r>
-        <w:rPr>
-          <w:rFonts w:ascii="Bahnschrift" w:hAnsi="Bahnschrift"/>
-          <w:sz w:val="24"/>
-          <w:szCs w:val="24"/>
-        </w:rPr>
-        <w:t xml:space="preserve"> anzulegen, zu editieren und zu löschen. </w:t>
+        <w:t xml:space="preserve">Folgendes </w:t>
+      </w:r>
+      <w:r>
+        <w:rPr>
+          <w:rFonts w:ascii="Bahnschrift" w:hAnsi="Bahnschrift"/>
+          <w:sz w:val="24"/>
+          <w:szCs w:val="24"/>
+        </w:rPr>
+        <w:t>muss möglich sein</w:t>
+      </w:r>
+      <w:r>
+        <w:rPr>
+          <w:rFonts w:ascii="Bahnschrift" w:hAnsi="Bahnschrift"/>
+          <w:sz w:val="24"/>
+          <w:szCs w:val="24"/>
+        </w:rPr>
+        <w:t xml:space="preserve">: </w:t>
+      </w:r>
+      <w:r>
+        <w:rPr>
+          <w:rFonts w:ascii="Bahnschrift" w:hAnsi="Bahnschrift"/>
+          <w:sz w:val="24"/>
+          <w:szCs w:val="24"/>
+        </w:rPr>
+        <w:t xml:space="preserve"> </w:t>
+      </w:r>
+      <w:r>
+        <w:rPr>
+          <w:rFonts w:ascii="Bahnschrift" w:hAnsi="Bahnschrift"/>
+          <w:color w:val="00B050"/>
+          <w:sz w:val="24"/>
+          <w:szCs w:val="24"/>
+        </w:rPr>
+        <w:t>Autos</w:t>
+      </w:r>
+      <w:r>
+        <w:rPr>
+          <w:rFonts w:ascii="Bahnschrift" w:hAnsi="Bahnschrift"/>
+          <w:sz w:val="24"/>
+          <w:szCs w:val="24"/>
+        </w:rPr>
+        <w:t xml:space="preserve"> anlegen, </w:t>
+      </w:r>
+      <w:r>
+        <w:rPr>
+          <w:rFonts w:ascii="Bahnschrift" w:hAnsi="Bahnschrift"/>
+          <w:sz w:val="24"/>
+          <w:szCs w:val="24"/>
+        </w:rPr>
+        <w:t>e</w:t>
+      </w:r>
+      <w:r>
+        <w:rPr>
+          <w:rFonts w:ascii="Bahnschrift" w:hAnsi="Bahnschrift"/>
+          <w:sz w:val="24"/>
+          <w:szCs w:val="24"/>
+        </w:rPr>
+        <w:t xml:space="preserve">ditieren und zu löschen. </w:t>
       </w:r>
     </w:p>
     <w:p>
@@ -238,34 +395,49 @@
           <w:szCs w:val="24"/>
         </w:rPr>
       </w:pPr>
-      <w:proofErr w:type="spellStart"/>
-      <w:r>
-        <w:rPr>
-          <w:rFonts w:ascii="Bahnschrift" w:hAnsi="Bahnschrift"/>
-          <w:sz w:val="24"/>
-          <w:szCs w:val="24"/>
-        </w:rPr>
-        <w:t>Farhzeug</w:t>
-      </w:r>
-      <w:proofErr w:type="spellEnd"/>
-      <w:r>
-        <w:rPr>
-          <w:rFonts w:ascii="Bahnschrift" w:hAnsi="Bahnschrift"/>
-          <w:sz w:val="24"/>
-          <w:szCs w:val="24"/>
-        </w:rPr>
-        <w:t xml:space="preserve"> Marke, Fahrzeug Modell, </w:t>
-      </w:r>
-      <w:proofErr w:type="spellStart"/>
-      <w:r>
-        <w:rPr>
-          <w:rFonts w:ascii="Bahnschrift" w:hAnsi="Bahnschrift"/>
+      <w:r>
+        <w:rPr>
+          <w:rFonts w:ascii="Bahnschrift" w:hAnsi="Bahnschrift"/>
+          <w:color w:val="C45911" w:themeColor="accent2" w:themeShade="BF"/>
+          <w:sz w:val="24"/>
+          <w:szCs w:val="24"/>
+        </w:rPr>
+        <w:t>Farhzeug Marke</w:t>
+      </w:r>
+      <w:r>
+        <w:rPr>
+          <w:rFonts w:ascii="Bahnschrift" w:hAnsi="Bahnschrift"/>
+          <w:sz w:val="24"/>
+          <w:szCs w:val="24"/>
+        </w:rPr>
+        <w:t xml:space="preserve">, </w:t>
+      </w:r>
+      <w:r>
+        <w:rPr>
+          <w:rFonts w:ascii="Bahnschrift" w:hAnsi="Bahnschrift"/>
+          <w:color w:val="C45911" w:themeColor="accent2" w:themeShade="BF"/>
+          <w:sz w:val="24"/>
+          <w:szCs w:val="24"/>
+        </w:rPr>
+        <w:t>Fahrzeug Modell</w:t>
+      </w:r>
+      <w:r>
+        <w:rPr>
+          <w:rFonts w:ascii="Bahnschrift" w:hAnsi="Bahnschrift"/>
+          <w:sz w:val="24"/>
+          <w:szCs w:val="24"/>
+        </w:rPr>
+        <w:t xml:space="preserve">, </w:t>
+      </w:r>
+      <w:r>
+        <w:rPr>
+          <w:rFonts w:ascii="Bahnschrift" w:hAnsi="Bahnschrift"/>
+          <w:color w:val="C45911" w:themeColor="accent2" w:themeShade="BF"/>
           <w:sz w:val="24"/>
           <w:szCs w:val="24"/>
         </w:rPr>
         <w:t>Motorart</w:t>
       </w:r>
-      <w:proofErr w:type="spellEnd"/>
       <w:r>
         <w:rPr>
           <w:rFonts w:ascii="Bahnschrift" w:hAnsi="Bahnschrift"/>
@@ -305,25 +477,7 @@
           <w:sz w:val="24"/>
           <w:szCs w:val="24"/>
         </w:rPr>
-        <w:t xml:space="preserve">Datenhaltung soll eine lokale </w:t>
-      </w:r>
-      <w:proofErr w:type="spellStart"/>
-      <w:r>
-        <w:rPr>
-          <w:rFonts w:ascii="Bahnschrift" w:hAnsi="Bahnschrift"/>
-          <w:sz w:val="24"/>
-          <w:szCs w:val="24"/>
-        </w:rPr>
-        <w:t>sqlite</w:t>
-      </w:r>
-      <w:proofErr w:type="spellEnd"/>
-      <w:r>
-        <w:rPr>
-          <w:rFonts w:ascii="Bahnschrift" w:hAnsi="Bahnschrift"/>
-          <w:sz w:val="24"/>
-          <w:szCs w:val="24"/>
-        </w:rPr>
-        <w:t xml:space="preserve"> Datenbank genutzt werden. </w:t>
+        <w:t xml:space="preserve">Datenhaltung soll eine lokale sqlite Datenbank genutzt werden. </w:t>
       </w:r>
     </w:p>
     <w:p>
@@ -340,10 +494,42 @@
           <w:sz w:val="24"/>
           <w:szCs w:val="24"/>
         </w:rPr>
-        <w:t xml:space="preserve">Werden neue Fahrzeuge angelegt muss es auch möglich sein neue Marken oder Modelle anzulegen. Außerdem soll bei bekannten Marken auch die dazugehörigen Modelle angezeigt werden. Natürlich muss für eine Marke auch ein neues Modell angelegt werden können. </w:t>
-      </w:r>
-      <w:bookmarkStart w:id="0" w:name="_GoBack"/>
-      <w:bookmarkEnd w:id="0"/>
+        <w:t xml:space="preserve">Werden neue Fahrzeuge angelegt muss es auch möglich sein neue </w:t>
+      </w:r>
+      <w:r>
+        <w:rPr>
+          <w:rFonts w:ascii="Bahnschrift" w:hAnsi="Bahnschrift"/>
+          <w:color w:val="C45911" w:themeColor="accent2" w:themeShade="BF"/>
+          <w:sz w:val="24"/>
+          <w:szCs w:val="24"/>
+        </w:rPr>
+        <w:t>Marken</w:t>
+      </w:r>
+      <w:r>
+        <w:rPr>
+          <w:rFonts w:ascii="Bahnschrift" w:hAnsi="Bahnschrift"/>
+          <w:sz w:val="24"/>
+          <w:szCs w:val="24"/>
+        </w:rPr>
+        <w:t xml:space="preserve"> oder </w:t>
+      </w:r>
+      <w:r>
+        <w:rPr>
+          <w:rFonts w:ascii="Bahnschrift" w:hAnsi="Bahnschrift"/>
+          <w:color w:val="C45911" w:themeColor="accent2" w:themeShade="BF"/>
+          <w:sz w:val="24"/>
+          <w:szCs w:val="24"/>
+        </w:rPr>
+        <w:t>Modelle</w:t>
+      </w:r>
+      <w:r>
+        <w:rPr>
+          <w:rFonts w:ascii="Bahnschrift" w:hAnsi="Bahnschrift"/>
+          <w:sz w:val="24"/>
+          <w:szCs w:val="24"/>
+        </w:rPr>
+        <w:t xml:space="preserve"> anzulegen. Außerdem soll bei bekannten Marken auch die dazugehörigen Modelle angezeigt werden. Natürlich muss für eine Marke auch ein neues Modell angelegt werden können. </w:t>
+      </w:r>
     </w:p>
     <w:p>
       <w:pPr>
@@ -496,6 +682,7 @@
     <w:lsdException w:name="HTML Sample" w:semiHidden="1" w:unhideWhenUsed="1"/>
     <w:lsdException w:name="HTML Typewriter" w:semiHidden="1" w:unhideWhenUsed="1"/>
     <w:lsdException w:name="HTML Variable" w:semiHidden="1" w:unhideWhenUsed="1"/>
+    <w:lsdException w:name="Normal Table" w:semiHidden="1" w:unhideWhenUsed="1"/>
     <w:lsdException w:name="annotation subject" w:semiHidden="1" w:unhideWhenUsed="1"/>
     <w:lsdException w:name="No List" w:semiHidden="1" w:unhideWhenUsed="1"/>
     <w:lsdException w:name="Outline List 1" w:semiHidden="1" w:unhideWhenUsed="1"/>
@@ -542,8 +729,10 @@
     <w:lsdException w:name="Table Subtle 2" w:semiHidden="1" w:unhideWhenUsed="1"/>
     <w:lsdException w:name="Table Web 1" w:semiHidden="1" w:unhideWhenUsed="1"/>
     <w:lsdException w:name="Table Web 2" w:semiHidden="1" w:unhideWhenUsed="1"/>
+    <w:lsdException w:name="Table Web 3" w:semiHidden="1" w:unhideWhenUsed="1"/>
     <w:lsdException w:name="Balloon Text" w:semiHidden="1" w:unhideWhenUsed="1"/>
     <w:lsdException w:name="Table Grid" w:uiPriority="39"/>
+    <w:lsdException w:name="Table Theme" w:semiHidden="1" w:unhideWhenUsed="1"/>
     <w:lsdException w:name="Placeholder Text" w:semiHidden="1"/>
     <w:lsdException w:name="No Spacing" w:uiPriority="1" w:qFormat="1"/>
     <w:lsdException w:name="Light Shading" w:uiPriority="60"/>

</xml_diff>